<commit_message>
Moved code to main HeardIT folder
</commit_message>
<xml_diff>
--- a/Documentation/Research Plan - HeardIT.docx
+++ b/Documentation/Research Plan - HeardIT.docx
@@ -232,8 +232,11 @@
               <w:rFonts w:asciiTheme="minorHAnsi" w:eastAsiaTheme="minorEastAsia" w:hAnsiTheme="minorHAnsi"/>
               <w:b w:val="0"/>
               <w:caps w:val="0"/>
+              <w:noProof/>
+              <w:kern w:val="2"/>
               <w:sz w:val="22"/>
-              <w:lang w:val="en-US"/>
+              <w:lang w:val="bg-BG" w:eastAsia="bg-BG"/>
+              <w14:ligatures w14:val="standardContextual"/>
             </w:rPr>
           </w:pPr>
           <w:r>
@@ -254,11 +257,12 @@
             </w:rPr>
             <w:fldChar w:fldCharType="separate"/>
           </w:r>
-          <w:hyperlink w:anchor="_Toc153204464" w:history="1">
+          <w:hyperlink w:anchor="_Toc161166469" w:history="1">
             <w:r>
               <w:rPr>
                 <w:rStyle w:val="Hyperlink"/>
                 <w:rFonts w:cs="Times New Roman"/>
+                <w:noProof/>
                 <w:snapToGrid w:val="0"/>
                 <w:w w:val="0"/>
                 <w:lang w:val="en-US"/>
@@ -270,63 +274,67 @@
                 <w:rFonts w:asciiTheme="minorHAnsi" w:eastAsiaTheme="minorEastAsia" w:hAnsiTheme="minorHAnsi"/>
                 <w:b w:val="0"/>
                 <w:caps w:val="0"/>
+                <w:noProof/>
+                <w:kern w:val="2"/>
                 <w:sz w:val="22"/>
+                <w:lang w:val="bg-BG" w:eastAsia="bg-BG"/>
+                <w14:ligatures w14:val="standardContextual"/>
+              </w:rPr>
+              <w:tab/>
+            </w:r>
+            <w:r>
+              <w:rPr>
+                <w:rStyle w:val="Hyperlink"/>
+                <w:noProof/>
                 <w:lang w:val="en-US"/>
               </w:rPr>
+              <w:t>Introduction</w:t>
+            </w:r>
+            <w:r>
+              <w:rPr>
+                <w:noProof/>
+                <w:webHidden/>
+              </w:rPr>
               <w:tab/>
             </w:r>
             <w:r>
               <w:rPr>
-                <w:rStyle w:val="Hyperlink"/>
-                <w:lang w:val="en-US"/>
-              </w:rPr>
-              <w:t>Introduction</w:t>
-            </w:r>
-            <w:r>
-              <w:rPr>
+                <w:noProof/>
                 <w:webHidden/>
-                <w:lang w:val="en-US"/>
-              </w:rPr>
-              <w:tab/>
-            </w:r>
-            <w:r>
-              <w:rPr>
+              </w:rPr>
+              <w:fldChar w:fldCharType="begin"/>
+            </w:r>
+            <w:r>
+              <w:rPr>
+                <w:noProof/>
                 <w:webHidden/>
-                <w:lang w:val="en-US"/>
-              </w:rPr>
-              <w:fldChar w:fldCharType="begin"/>
-            </w:r>
-            <w:r>
-              <w:rPr>
+              </w:rPr>
+              <w:instrText xml:space="preserve"> PAGEREF _Toc161166469 \h </w:instrText>
+            </w:r>
+            <w:r>
+              <w:rPr>
+                <w:noProof/>
                 <w:webHidden/>
-                <w:lang w:val="en-US"/>
-              </w:rPr>
-              <w:instrText xml:space="preserve"> PAGEREF _Toc153204464 \h </w:instrText>
-            </w:r>
-            <w:r>
-              <w:rPr>
+              </w:rPr>
+            </w:r>
+            <w:r>
+              <w:rPr>
+                <w:noProof/>
                 <w:webHidden/>
-                <w:lang w:val="en-US"/>
-              </w:rPr>
-            </w:r>
-            <w:r>
-              <w:rPr>
+              </w:rPr>
+              <w:fldChar w:fldCharType="separate"/>
+            </w:r>
+            <w:r>
+              <w:rPr>
+                <w:noProof/>
                 <w:webHidden/>
-                <w:lang w:val="en-US"/>
-              </w:rPr>
-              <w:fldChar w:fldCharType="separate"/>
-            </w:r>
-            <w:r>
-              <w:rPr>
+              </w:rPr>
+              <w:t>3</w:t>
+            </w:r>
+            <w:r>
+              <w:rPr>
+                <w:noProof/>
                 <w:webHidden/>
-                <w:lang w:val="en-US"/>
-              </w:rPr>
-              <w:t>3</w:t>
-            </w:r>
-            <w:r>
-              <w:rPr>
-                <w:webHidden/>
-                <w:lang w:val="en-US"/>
               </w:rPr>
               <w:fldChar w:fldCharType="end"/>
             </w:r>
@@ -339,15 +347,19 @@
               <w:rFonts w:asciiTheme="minorHAnsi" w:eastAsiaTheme="minorEastAsia" w:hAnsiTheme="minorHAnsi"/>
               <w:b w:val="0"/>
               <w:caps w:val="0"/>
+              <w:noProof/>
+              <w:kern w:val="2"/>
               <w:sz w:val="22"/>
-              <w:lang w:val="en-US"/>
+              <w:lang w:val="bg-BG" w:eastAsia="bg-BG"/>
+              <w14:ligatures w14:val="standardContextual"/>
             </w:rPr>
           </w:pPr>
-          <w:hyperlink w:anchor="_Toc153204465" w:history="1">
+          <w:hyperlink w:anchor="_Toc161166470" w:history="1">
             <w:r>
               <w:rPr>
                 <w:rStyle w:val="Hyperlink"/>
                 <w:rFonts w:cs="Times New Roman"/>
+                <w:noProof/>
                 <w:snapToGrid w:val="0"/>
                 <w:w w:val="0"/>
                 <w:lang w:val="en-US"/>
@@ -359,63 +371,67 @@
                 <w:rFonts w:asciiTheme="minorHAnsi" w:eastAsiaTheme="minorEastAsia" w:hAnsiTheme="minorHAnsi"/>
                 <w:b w:val="0"/>
                 <w:caps w:val="0"/>
+                <w:noProof/>
+                <w:kern w:val="2"/>
                 <w:sz w:val="22"/>
+                <w:lang w:val="bg-BG" w:eastAsia="bg-BG"/>
+                <w14:ligatures w14:val="standardContextual"/>
+              </w:rPr>
+              <w:tab/>
+            </w:r>
+            <w:r>
+              <w:rPr>
+                <w:rStyle w:val="Hyperlink"/>
+                <w:noProof/>
                 <w:lang w:val="en-US"/>
               </w:rPr>
+              <w:t>Main question</w:t>
+            </w:r>
+            <w:r>
+              <w:rPr>
+                <w:noProof/>
+                <w:webHidden/>
+              </w:rPr>
               <w:tab/>
             </w:r>
             <w:r>
               <w:rPr>
-                <w:rStyle w:val="Hyperlink"/>
-                <w:lang w:val="en-US"/>
-              </w:rPr>
-              <w:t>Main question</w:t>
-            </w:r>
-            <w:r>
-              <w:rPr>
+                <w:noProof/>
                 <w:webHidden/>
-                <w:lang w:val="en-US"/>
-              </w:rPr>
-              <w:tab/>
-            </w:r>
-            <w:r>
-              <w:rPr>
+              </w:rPr>
+              <w:fldChar w:fldCharType="begin"/>
+            </w:r>
+            <w:r>
+              <w:rPr>
+                <w:noProof/>
                 <w:webHidden/>
-                <w:lang w:val="en-US"/>
-              </w:rPr>
-              <w:fldChar w:fldCharType="begin"/>
-            </w:r>
-            <w:r>
-              <w:rPr>
+              </w:rPr>
+              <w:instrText xml:space="preserve"> PAGEREF _Toc161166470 \h </w:instrText>
+            </w:r>
+            <w:r>
+              <w:rPr>
+                <w:noProof/>
                 <w:webHidden/>
-                <w:lang w:val="en-US"/>
-              </w:rPr>
-              <w:instrText xml:space="preserve"> PAGEREF _Toc153204465 \h </w:instrText>
-            </w:r>
-            <w:r>
-              <w:rPr>
+              </w:rPr>
+            </w:r>
+            <w:r>
+              <w:rPr>
+                <w:noProof/>
                 <w:webHidden/>
-                <w:lang w:val="en-US"/>
-              </w:rPr>
-            </w:r>
-            <w:r>
-              <w:rPr>
+              </w:rPr>
+              <w:fldChar w:fldCharType="separate"/>
+            </w:r>
+            <w:r>
+              <w:rPr>
+                <w:noProof/>
                 <w:webHidden/>
-                <w:lang w:val="en-US"/>
-              </w:rPr>
-              <w:fldChar w:fldCharType="separate"/>
-            </w:r>
-            <w:r>
-              <w:rPr>
+              </w:rPr>
+              <w:t>3</w:t>
+            </w:r>
+            <w:r>
+              <w:rPr>
+                <w:noProof/>
                 <w:webHidden/>
-                <w:lang w:val="en-US"/>
-              </w:rPr>
-              <w:t>3</w:t>
-            </w:r>
-            <w:r>
-              <w:rPr>
-                <w:webHidden/>
-                <w:lang w:val="en-US"/>
               </w:rPr>
               <w:fldChar w:fldCharType="end"/>
             </w:r>
@@ -428,15 +444,19 @@
               <w:rFonts w:asciiTheme="minorHAnsi" w:eastAsiaTheme="minorEastAsia" w:hAnsiTheme="minorHAnsi"/>
               <w:b w:val="0"/>
               <w:caps w:val="0"/>
+              <w:noProof/>
+              <w:kern w:val="2"/>
               <w:sz w:val="22"/>
-              <w:lang w:val="en-US"/>
+              <w:lang w:val="bg-BG" w:eastAsia="bg-BG"/>
+              <w14:ligatures w14:val="standardContextual"/>
             </w:rPr>
           </w:pPr>
-          <w:hyperlink w:anchor="_Toc153204466" w:history="1">
+          <w:hyperlink w:anchor="_Toc161166471" w:history="1">
             <w:r>
               <w:rPr>
                 <w:rStyle w:val="Hyperlink"/>
                 <w:rFonts w:cs="Times New Roman"/>
+                <w:noProof/>
                 <w:snapToGrid w:val="0"/>
                 <w:w w:val="0"/>
                 <w:lang w:val="en-US"/>
@@ -448,63 +468,67 @@
                 <w:rFonts w:asciiTheme="minorHAnsi" w:eastAsiaTheme="minorEastAsia" w:hAnsiTheme="minorHAnsi"/>
                 <w:b w:val="0"/>
                 <w:caps w:val="0"/>
+                <w:noProof/>
+                <w:kern w:val="2"/>
                 <w:sz w:val="22"/>
+                <w:lang w:val="bg-BG" w:eastAsia="bg-BG"/>
+                <w14:ligatures w14:val="standardContextual"/>
+              </w:rPr>
+              <w:tab/>
+            </w:r>
+            <w:r>
+              <w:rPr>
+                <w:rStyle w:val="Hyperlink"/>
+                <w:noProof/>
                 <w:lang w:val="en-US"/>
               </w:rPr>
+              <w:t>Sub-questions</w:t>
+            </w:r>
+            <w:r>
+              <w:rPr>
+                <w:noProof/>
+                <w:webHidden/>
+              </w:rPr>
               <w:tab/>
             </w:r>
             <w:r>
               <w:rPr>
-                <w:rStyle w:val="Hyperlink"/>
-                <w:lang w:val="en-US"/>
-              </w:rPr>
-              <w:t>Sub-questions</w:t>
-            </w:r>
-            <w:r>
-              <w:rPr>
+                <w:noProof/>
                 <w:webHidden/>
-                <w:lang w:val="en-US"/>
-              </w:rPr>
-              <w:tab/>
-            </w:r>
-            <w:r>
-              <w:rPr>
+              </w:rPr>
+              <w:fldChar w:fldCharType="begin"/>
+            </w:r>
+            <w:r>
+              <w:rPr>
+                <w:noProof/>
                 <w:webHidden/>
-                <w:lang w:val="en-US"/>
-              </w:rPr>
-              <w:fldChar w:fldCharType="begin"/>
-            </w:r>
-            <w:r>
-              <w:rPr>
+              </w:rPr>
+              <w:instrText xml:space="preserve"> PAGEREF _Toc161166471 \h </w:instrText>
+            </w:r>
+            <w:r>
+              <w:rPr>
+                <w:noProof/>
                 <w:webHidden/>
-                <w:lang w:val="en-US"/>
-              </w:rPr>
-              <w:instrText xml:space="preserve"> PAGEREF _Toc153204466 \h </w:instrText>
-            </w:r>
-            <w:r>
-              <w:rPr>
+              </w:rPr>
+            </w:r>
+            <w:r>
+              <w:rPr>
+                <w:noProof/>
                 <w:webHidden/>
-                <w:lang w:val="en-US"/>
-              </w:rPr>
-            </w:r>
-            <w:r>
-              <w:rPr>
+              </w:rPr>
+              <w:fldChar w:fldCharType="separate"/>
+            </w:r>
+            <w:r>
+              <w:rPr>
+                <w:noProof/>
                 <w:webHidden/>
-                <w:lang w:val="en-US"/>
-              </w:rPr>
-              <w:fldChar w:fldCharType="separate"/>
-            </w:r>
-            <w:r>
-              <w:rPr>
+              </w:rPr>
+              <w:t>3</w:t>
+            </w:r>
+            <w:r>
+              <w:rPr>
+                <w:noProof/>
                 <w:webHidden/>
-                <w:lang w:val="en-US"/>
-              </w:rPr>
-              <w:t>3</w:t>
-            </w:r>
-            <w:r>
-              <w:rPr>
-                <w:webHidden/>
-                <w:lang w:val="en-US"/>
               </w:rPr>
               <w:fldChar w:fldCharType="end"/>
             </w:r>
@@ -517,15 +541,19 @@
               <w:rFonts w:asciiTheme="minorHAnsi" w:eastAsiaTheme="minorEastAsia" w:hAnsiTheme="minorHAnsi"/>
               <w:b w:val="0"/>
               <w:caps w:val="0"/>
+              <w:noProof/>
+              <w:kern w:val="2"/>
               <w:sz w:val="22"/>
-              <w:lang w:val="en-US"/>
+              <w:lang w:val="bg-BG" w:eastAsia="bg-BG"/>
+              <w14:ligatures w14:val="standardContextual"/>
             </w:rPr>
           </w:pPr>
-          <w:hyperlink w:anchor="_Toc153204467" w:history="1">
+          <w:hyperlink w:anchor="_Toc161166472" w:history="1">
             <w:r>
               <w:rPr>
                 <w:rStyle w:val="Hyperlink"/>
                 <w:rFonts w:cs="Times New Roman"/>
+                <w:noProof/>
                 <w:snapToGrid w:val="0"/>
                 <w:w w:val="0"/>
                 <w:lang w:val="en-US"/>
@@ -537,63 +565,67 @@
                 <w:rFonts w:asciiTheme="minorHAnsi" w:eastAsiaTheme="minorEastAsia" w:hAnsiTheme="minorHAnsi"/>
                 <w:b w:val="0"/>
                 <w:caps w:val="0"/>
+                <w:noProof/>
+                <w:kern w:val="2"/>
                 <w:sz w:val="22"/>
+                <w:lang w:val="bg-BG" w:eastAsia="bg-BG"/>
+                <w14:ligatures w14:val="standardContextual"/>
+              </w:rPr>
+              <w:tab/>
+            </w:r>
+            <w:r>
+              <w:rPr>
+                <w:rStyle w:val="Hyperlink"/>
+                <w:noProof/>
                 <w:lang w:val="en-US"/>
               </w:rPr>
+              <w:t>Conclusion</w:t>
+            </w:r>
+            <w:r>
+              <w:rPr>
+                <w:noProof/>
+                <w:webHidden/>
+              </w:rPr>
               <w:tab/>
             </w:r>
             <w:r>
               <w:rPr>
-                <w:rStyle w:val="Hyperlink"/>
-                <w:lang w:val="en-US"/>
-              </w:rPr>
-              <w:t>Conclusion</w:t>
-            </w:r>
-            <w:r>
-              <w:rPr>
+                <w:noProof/>
                 <w:webHidden/>
-                <w:lang w:val="en-US"/>
-              </w:rPr>
-              <w:tab/>
-            </w:r>
-            <w:r>
-              <w:rPr>
+              </w:rPr>
+              <w:fldChar w:fldCharType="begin"/>
+            </w:r>
+            <w:r>
+              <w:rPr>
+                <w:noProof/>
                 <w:webHidden/>
-                <w:lang w:val="en-US"/>
-              </w:rPr>
-              <w:fldChar w:fldCharType="begin"/>
-            </w:r>
-            <w:r>
-              <w:rPr>
+              </w:rPr>
+              <w:instrText xml:space="preserve"> PAGEREF _Toc161166472 \h </w:instrText>
+            </w:r>
+            <w:r>
+              <w:rPr>
+                <w:noProof/>
                 <w:webHidden/>
-                <w:lang w:val="en-US"/>
-              </w:rPr>
-              <w:instrText xml:space="preserve"> PAGEREF _Toc153204467 \h </w:instrText>
-            </w:r>
-            <w:r>
-              <w:rPr>
+              </w:rPr>
+            </w:r>
+            <w:r>
+              <w:rPr>
+                <w:noProof/>
                 <w:webHidden/>
-                <w:lang w:val="en-US"/>
-              </w:rPr>
-            </w:r>
-            <w:r>
-              <w:rPr>
+              </w:rPr>
+              <w:fldChar w:fldCharType="separate"/>
+            </w:r>
+            <w:r>
+              <w:rPr>
+                <w:noProof/>
                 <w:webHidden/>
-                <w:lang w:val="en-US"/>
-              </w:rPr>
-              <w:fldChar w:fldCharType="separate"/>
-            </w:r>
-            <w:r>
-              <w:rPr>
+              </w:rPr>
+              <w:t>4</w:t>
+            </w:r>
+            <w:r>
+              <w:rPr>
+                <w:noProof/>
                 <w:webHidden/>
-                <w:lang w:val="en-US"/>
-              </w:rPr>
-              <w:t>5</w:t>
-            </w:r>
-            <w:r>
-              <w:rPr>
-                <w:webHidden/>
-                <w:lang w:val="en-US"/>
               </w:rPr>
               <w:fldChar w:fldCharType="end"/>
             </w:r>
@@ -632,7 +664,7 @@
           <w:lang w:val="en-US"/>
         </w:rPr>
       </w:pPr>
-      <w:bookmarkStart w:id="0" w:name="_Toc153204464"/>
+      <w:bookmarkStart w:id="0" w:name="_Toc161166469"/>
       <w:r>
         <w:rPr>
           <w:lang w:val="en-US"/>
@@ -694,7 +726,7 @@
           <w:lang w:val="en-US"/>
         </w:rPr>
       </w:pPr>
-      <w:bookmarkStart w:id="1" w:name="_Toc153204465"/>
+      <w:bookmarkStart w:id="1" w:name="_Toc161166470"/>
       <w:r>
         <w:rPr>
           <w:lang w:val="en-US"/>
@@ -815,7 +847,7 @@
           <w:lang w:val="en-US"/>
         </w:rPr>
       </w:pPr>
-      <w:bookmarkStart w:id="2" w:name="_Toc153204466"/>
+      <w:bookmarkStart w:id="2" w:name="_Toc161166471"/>
       <w:r>
         <w:rPr>
           <w:szCs w:val="28"/>
@@ -901,7 +933,21 @@
           <w:rFonts w:asciiTheme="minorHAnsi" w:hAnsiTheme="minorHAnsi" w:cstheme="minorHAnsi"/>
           <w:szCs w:val="20"/>
         </w:rPr>
-        <w:t>Literature study, Expert interview, Interview</w:t>
+        <w:t xml:space="preserve">Literature study, </w:t>
+      </w:r>
+      <w:r>
+        <w:rPr>
+          <w:rFonts w:asciiTheme="minorHAnsi" w:hAnsiTheme="minorHAnsi" w:cstheme="minorHAnsi"/>
+          <w:szCs w:val="20"/>
+        </w:rPr>
+        <w:t>Brainstorm</w:t>
+      </w:r>
+      <w:r>
+        <w:rPr>
+          <w:rFonts w:asciiTheme="minorHAnsi" w:hAnsiTheme="minorHAnsi" w:cstheme="minorHAnsi"/>
+          <w:szCs w:val="20"/>
+        </w:rPr>
+        <w:t>, Design pattern research</w:t>
       </w:r>
     </w:p>
     <w:p>
@@ -938,7 +984,23 @@
           <w:sz w:val="22"/>
           <w:szCs w:val="24"/>
         </w:rPr>
-        <w:t xml:space="preserve"> developing HeardIT?</w:t>
+        <w:t xml:space="preserve"> </w:t>
+      </w:r>
+      <w:r>
+        <w:rPr>
+          <w:i/>
+          <w:iCs/>
+          <w:sz w:val="22"/>
+          <w:szCs w:val="24"/>
+        </w:rPr>
+        <w:t>developing</w:t>
+      </w:r>
+      <w:r>
+        <w:rPr>
+          <w:sz w:val="22"/>
+          <w:szCs w:val="24"/>
+        </w:rPr>
+        <w:t xml:space="preserve"> HeardIT?</w:t>
       </w:r>
     </w:p>
     <w:bookmarkEnd w:id="4"/>
@@ -958,7 +1020,28 @@
           <w:rFonts w:asciiTheme="minorHAnsi" w:hAnsiTheme="minorHAnsi" w:cstheme="minorHAnsi"/>
           <w:szCs w:val="20"/>
         </w:rPr>
-        <w:t>Expert interview, Interview, Brainstorm</w:t>
+        <w:t>Literature study, Problem analysis</w:t>
+      </w:r>
+      <w:r>
+        <w:rPr>
+          <w:rFonts w:asciiTheme="minorHAnsi" w:hAnsiTheme="minorHAnsi" w:cstheme="minorHAnsi"/>
+          <w:szCs w:val="20"/>
+        </w:rPr>
+        <w:t>,</w:t>
+      </w:r>
+      <w:r>
+        <w:rPr>
+          <w:rFonts w:asciiTheme="minorHAnsi" w:hAnsiTheme="minorHAnsi" w:cstheme="minorHAnsi"/>
+          <w:szCs w:val="20"/>
+        </w:rPr>
+        <w:t xml:space="preserve"> </w:t>
+      </w:r>
+      <w:r>
+        <w:rPr>
+          <w:rFonts w:asciiTheme="minorHAnsi" w:hAnsiTheme="minorHAnsi" w:cstheme="minorHAnsi"/>
+          <w:szCs w:val="20"/>
+        </w:rPr>
+        <w:t>Pitch</w:t>
       </w:r>
     </w:p>
     <w:p>
@@ -1000,7 +1083,23 @@
           <w:sz w:val="22"/>
           <w:szCs w:val="24"/>
         </w:rPr>
-        <w:t xml:space="preserve"> for deploying HeardIT?</w:t>
+        <w:t xml:space="preserve"> for </w:t>
+      </w:r>
+      <w:r>
+        <w:rPr>
+          <w:i/>
+          <w:iCs/>
+          <w:sz w:val="22"/>
+          <w:szCs w:val="24"/>
+        </w:rPr>
+        <w:t>deploying</w:t>
+      </w:r>
+      <w:r>
+        <w:rPr>
+          <w:sz w:val="22"/>
+          <w:szCs w:val="24"/>
+        </w:rPr>
+        <w:t xml:space="preserve"> HeardIT?</w:t>
       </w:r>
     </w:p>
     <w:p/>
@@ -1019,7 +1118,49 @@
           <w:rFonts w:asciiTheme="minorHAnsi" w:hAnsiTheme="minorHAnsi" w:cstheme="minorHAnsi"/>
           <w:szCs w:val="20"/>
         </w:rPr>
-        <w:t>Expert interview, Interview, Brainstorm</w:t>
+        <w:t>Literature study</w:t>
+      </w:r>
+      <w:r>
+        <w:rPr>
+          <w:rFonts w:asciiTheme="minorHAnsi" w:hAnsiTheme="minorHAnsi" w:cstheme="minorHAnsi"/>
+          <w:szCs w:val="20"/>
+        </w:rPr>
+        <w:t>,</w:t>
+      </w:r>
+      <w:r>
+        <w:rPr>
+          <w:rFonts w:asciiTheme="minorHAnsi" w:hAnsiTheme="minorHAnsi" w:cstheme="minorHAnsi"/>
+          <w:szCs w:val="20"/>
+        </w:rPr>
+        <w:t xml:space="preserve"> </w:t>
+      </w:r>
+      <w:r>
+        <w:rPr>
+          <w:rFonts w:asciiTheme="minorHAnsi" w:hAnsiTheme="minorHAnsi" w:cstheme="minorHAnsi"/>
+          <w:szCs w:val="20"/>
+        </w:rPr>
+        <w:t>Available product analysis</w:t>
+      </w:r>
+      <w:r>
+        <w:rPr>
+          <w:rFonts w:asciiTheme="minorHAnsi" w:hAnsiTheme="minorHAnsi" w:cstheme="minorHAnsi"/>
+          <w:szCs w:val="20"/>
+        </w:rPr>
+        <w:t>, Expert Interview</w:t>
+      </w:r>
+      <w:r>
+        <w:rPr>
+          <w:rFonts w:asciiTheme="minorHAnsi" w:hAnsiTheme="minorHAnsi" w:cstheme="minorHAnsi"/>
+          <w:szCs w:val="20"/>
+        </w:rPr>
+        <w:t xml:space="preserve">, </w:t>
+      </w:r>
+      <w:r>
+        <w:rPr>
+          <w:rFonts w:asciiTheme="minorHAnsi" w:hAnsiTheme="minorHAnsi" w:cstheme="minorHAnsi"/>
+          <w:szCs w:val="20"/>
+        </w:rPr>
+        <w:t>Best good and bad practices</w:t>
       </w:r>
     </w:p>
     <w:p>
@@ -1080,7 +1221,56 @@
           <w:rFonts w:asciiTheme="minorHAnsi" w:hAnsiTheme="minorHAnsi" w:cstheme="minorHAnsi"/>
           <w:szCs w:val="20"/>
         </w:rPr>
-        <w:t xml:space="preserve"> Expert interview, Data analytics, Problem analysis</w:t>
+        <w:t xml:space="preserve"> </w:t>
+      </w:r>
+      <w:r>
+        <w:rPr>
+          <w:rFonts w:asciiTheme="minorHAnsi" w:hAnsiTheme="minorHAnsi" w:cstheme="minorHAnsi"/>
+          <w:szCs w:val="20"/>
+        </w:rPr>
+        <w:t>Literature study, Problem analysis</w:t>
+      </w:r>
+      <w:r>
+        <w:rPr>
+          <w:rFonts w:asciiTheme="minorHAnsi" w:hAnsiTheme="minorHAnsi" w:cstheme="minorHAnsi"/>
+          <w:szCs w:val="20"/>
+        </w:rPr>
+        <w:t>,</w:t>
+      </w:r>
+      <w:r>
+        <w:rPr>
+          <w:rFonts w:asciiTheme="minorHAnsi" w:hAnsiTheme="minorHAnsi" w:cstheme="minorHAnsi"/>
+          <w:szCs w:val="20"/>
+        </w:rPr>
+        <w:t xml:space="preserve"> </w:t>
+      </w:r>
+      <w:r>
+        <w:rPr>
+          <w:rFonts w:asciiTheme="minorHAnsi" w:hAnsiTheme="minorHAnsi" w:cstheme="minorHAnsi"/>
+          <w:szCs w:val="20"/>
+        </w:rPr>
+        <w:t>Best good and bad practices</w:t>
+      </w:r>
+      <w:r>
+        <w:rPr>
+          <w:rFonts w:asciiTheme="minorHAnsi" w:hAnsiTheme="minorHAnsi" w:cstheme="minorHAnsi"/>
+          <w:szCs w:val="20"/>
+        </w:rPr>
+        <w:t xml:space="preserve">, </w:t>
+      </w:r>
+      <w:r>
+        <w:rPr>
+          <w:rFonts w:asciiTheme="minorHAnsi" w:hAnsiTheme="minorHAnsi" w:cstheme="minorHAnsi"/>
+          <w:szCs w:val="20"/>
+        </w:rPr>
+        <w:t>Expert Interview</w:t>
+      </w:r>
+      <w:r>
+        <w:rPr>
+          <w:rFonts w:asciiTheme="minorHAnsi" w:hAnsiTheme="minorHAnsi" w:cstheme="minorHAnsi"/>
+          <w:szCs w:val="20"/>
+        </w:rPr>
+        <w:t>, Non-functional test, Security test</w:t>
       </w:r>
     </w:p>
     <w:p>
@@ -1118,7 +1308,7 @@
           <w:lang w:val="en-US"/>
         </w:rPr>
       </w:pPr>
-      <w:bookmarkStart w:id="5" w:name="_Toc153204467"/>
+      <w:bookmarkStart w:id="5" w:name="_Toc161166472"/>
       <w:r>
         <w:rPr>
           <w:szCs w:val="28"/>
@@ -1150,7 +1340,7 @@
         <w:ind w:firstLine="567"/>
       </w:pPr>
       <w:r>
-        <w:t>For more detailed information, refer to the respective documents for each feature:</w:t>
+        <w:t>For more detailed information, refer to the respective document:</w:t>
       </w:r>
     </w:p>
     <w:p>
@@ -2310,7 +2500,7 @@
     <w:name w:val="Normal"/>
     <w:aliases w:val="Body Vanderlande"/>
     <w:qFormat/>
-    <w:rsid w:val="00C91311"/>
+    <w:rsid w:val="004C2995"/>
     <w:pPr>
       <w:spacing w:after="0" w:line="240" w:lineRule="atLeast"/>
     </w:pPr>

</xml_diff>

<commit_message>
Changed main research question
</commit_message>
<xml_diff>
--- a/Documentation/Research Plan - HeardIT.docx
+++ b/Documentation/Research Plan - HeardIT.docx
@@ -142,13 +142,7 @@
         <w:rPr>
           <w:lang w:val="en-US"/>
         </w:rPr>
-        <w:t>0</w:t>
-      </w:r>
-      <w:r>
-        <w:rPr>
-          <w:lang w:val="en-US"/>
-        </w:rPr>
-        <w:t>9</w:t>
+        <w:t>17</w:t>
       </w:r>
       <w:r>
         <w:rPr>
@@ -682,7 +676,13 @@
         <w:t xml:space="preserve">The purpose of this document is to outline the </w:t>
       </w:r>
       <w:r>
-        <w:t>planning for the research that I am going to undertake during the creation of the HeardIT application. In this document I will outline the main research question and the</w:t>
+        <w:t xml:space="preserve">planning for the research that I am going to undertake during the </w:t>
+      </w:r>
+      <w:r>
+        <w:t>development</w:t>
+      </w:r>
+      <w:r>
+        <w:t xml:space="preserve"> of the HeardIT application. In this document I will outline the main research question and the</w:t>
       </w:r>
       <w:r>
         <w:t xml:space="preserve"> </w:t>
@@ -699,7 +699,13 @@
         <w:ind w:firstLine="567"/>
       </w:pPr>
       <w:r>
-        <w:t>This research will take a significant amount of time during the duration of the assignment. This means that this research document will be only the planning stage for the research. Specific research reports will be created where I will present the answers to each question in detail.</w:t>
+        <w:t>This research will take a significant amount of time during the duration of the assignment. This means that this research document will be only the planning stage for the research.</w:t>
+      </w:r>
+      <w:r>
+        <w:t xml:space="preserve"> Changes may occur during the research process.</w:t>
+      </w:r>
+      <w:r>
+        <w:t xml:space="preserve"> Specific research reports will be created where I will present the answers to each question in detail.</w:t>
       </w:r>
     </w:p>
     <w:p>
@@ -785,7 +791,31 @@
           <w:iCs/>
           <w:sz w:val="24"/>
         </w:rPr>
-        <w:t>to ensure that HeardIT meets the modern standards for enterprise level software applications?</w:t>
+        <w:t xml:space="preserve">to </w:t>
+      </w:r>
+      <w:r>
+        <w:rPr>
+          <w:i/>
+          <w:iCs/>
+          <w:sz w:val="24"/>
+        </w:rPr>
+        <w:t xml:space="preserve">realize the concept of </w:t>
+      </w:r>
+      <w:r>
+        <w:rPr>
+          <w:i/>
+          <w:iCs/>
+          <w:sz w:val="24"/>
+        </w:rPr>
+        <w:t>the HeardIT application while meeting</w:t>
+      </w:r>
+      <w:r>
+        <w:rPr>
+          <w:i/>
+          <w:iCs/>
+          <w:sz w:val="24"/>
+        </w:rPr>
+        <w:t xml:space="preserve"> the modern standards for software applications?</w:t>
       </w:r>
     </w:p>
     <w:p>
@@ -1153,14 +1183,7 @@
           <w:rFonts w:asciiTheme="minorHAnsi" w:hAnsiTheme="minorHAnsi" w:cstheme="minorHAnsi"/>
           <w:szCs w:val="20"/>
         </w:rPr>
-        <w:t xml:space="preserve">, </w:t>
-      </w:r>
-      <w:r>
-        <w:rPr>
-          <w:rFonts w:asciiTheme="minorHAnsi" w:hAnsiTheme="minorHAnsi" w:cstheme="minorHAnsi"/>
-          <w:szCs w:val="20"/>
-        </w:rPr>
-        <w:t>Best good and bad practices</w:t>
+        <w:t>, Best good and bad practices</w:t>
       </w:r>
     </w:p>
     <w:p>
@@ -1249,14 +1272,7 @@
           <w:rFonts w:asciiTheme="minorHAnsi" w:hAnsiTheme="minorHAnsi" w:cstheme="minorHAnsi"/>
           <w:szCs w:val="20"/>
         </w:rPr>
-        <w:t>Best good and bad practices</w:t>
-      </w:r>
-      <w:r>
-        <w:rPr>
-          <w:rFonts w:asciiTheme="minorHAnsi" w:hAnsiTheme="minorHAnsi" w:cstheme="minorHAnsi"/>
-          <w:szCs w:val="20"/>
-        </w:rPr>
-        <w:t xml:space="preserve">, </w:t>
+        <w:t xml:space="preserve">Best good and bad practices, </w:t>
       </w:r>
       <w:r>
         <w:rPr>

</xml_diff>

<commit_message>
Update to main research question
</commit_message>
<xml_diff>
--- a/Documentation/Research Plan - HeardIT.docx
+++ b/Documentation/Research Plan - HeardIT.docx
@@ -797,7 +797,7 @@
           <w:iCs/>
           <w:sz w:val="24"/>
         </w:rPr>
-        <w:t xml:space="preserve">to </w:t>
+        <w:t>can the</w:t>
       </w:r>
       <w:r>
         <w:rPr>
@@ -805,7 +805,7 @@
           <w:iCs/>
           <w:sz w:val="24"/>
         </w:rPr>
-        <w:t xml:space="preserve">realize the concept of </w:t>
+        <w:t xml:space="preserve"> HeardIT application </w:t>
       </w:r>
       <w:r>
         <w:rPr>
@@ -813,7 +813,7 @@
           <w:iCs/>
           <w:sz w:val="24"/>
         </w:rPr>
-        <w:t>the HeardIT application while meeting</w:t>
+        <w:t>be developed in alignment with</w:t>
       </w:r>
       <w:r>
         <w:rPr>
@@ -1323,32 +1323,6 @@
         <w:t xml:space="preserve">DOT research methods that are going to be used during the research for each of them are also determined. The next step is to start actually researching these topics. This will be documented in detail in separate reports where I will focus on each of these questions and conduct the research on each topic. These documents will be linked in this document when they are created. </w:t>
       </w:r>
     </w:p>
-    <w:p>
-      <w:pPr>
-        <w:ind w:firstLine="567"/>
-      </w:pPr>
-      <w:r>
-        <w:t>For more detailed information, refer to the respective document:</w:t>
-      </w:r>
-    </w:p>
-    <w:p>
-      <w:pPr>
-        <w:pStyle w:val="ListParagraph"/>
-        <w:numPr>
-          <w:ilvl w:val="0"/>
-          <w:numId w:val="4"/>
-        </w:numPr>
-      </w:pPr>
-      <w:r>
-        <w:rPr>
-          <w:i/>
-          <w:iCs/>
-          <w:u w:val="single"/>
-        </w:rPr>
-        <w:t>Research-</w:t>
-      </w:r>
-    </w:p>
-    <w:p/>
     <w:sectPr>
       <w:footerReference w:type="default" r:id="rId7"/>
       <w:pgSz w:w="11907" w:h="16840" w:code="9"/>

</xml_diff>

<commit_message>
Research plan updated with project question and main question
</commit_message>
<xml_diff>
--- a/Documentation/Research Plan - HeardIT.docx
+++ b/Documentation/Research Plan - HeardIT.docx
@@ -257,7 +257,7 @@
             </w:rPr>
             <w:fldChar w:fldCharType="separate"/>
           </w:r>
-          <w:hyperlink w:anchor="_Toc161484289" w:history="1">
+          <w:hyperlink w:anchor="_Toc162167849" w:history="1">
             <w:r>
               <w:rPr>
                 <w:rStyle w:val="Hyperlink"/>
@@ -309,7 +309,7 @@
                 <w:noProof/>
                 <w:webHidden/>
               </w:rPr>
-              <w:instrText xml:space="preserve"> PAGEREF _Toc161484289 \h </w:instrText>
+              <w:instrText xml:space="preserve"> PAGEREF _Toc162167849 \h </w:instrText>
             </w:r>
             <w:r>
               <w:rPr>
@@ -354,7 +354,7 @@
               <w14:ligatures w14:val="standardContextual"/>
             </w:rPr>
           </w:pPr>
-          <w:hyperlink w:anchor="_Toc161484290" w:history="1">
+          <w:hyperlink w:anchor="_Toc162167850" w:history="1">
             <w:r>
               <w:rPr>
                 <w:rStyle w:val="Hyperlink"/>
@@ -385,7 +385,7 @@
                 <w:noProof/>
                 <w:lang w:val="en-US"/>
               </w:rPr>
-              <w:t>Main question</w:t>
+              <w:t>Project question</w:t>
             </w:r>
             <w:r>
               <w:rPr>
@@ -406,7 +406,7 @@
                 <w:noProof/>
                 <w:webHidden/>
               </w:rPr>
-              <w:instrText xml:space="preserve"> PAGEREF _Toc161484290 \h </w:instrText>
+              <w:instrText xml:space="preserve"> PAGEREF _Toc162167850 \h </w:instrText>
             </w:r>
             <w:r>
               <w:rPr>
@@ -451,7 +451,7 @@
               <w14:ligatures w14:val="standardContextual"/>
             </w:rPr>
           </w:pPr>
-          <w:hyperlink w:anchor="_Toc161484291" w:history="1">
+          <w:hyperlink w:anchor="_Toc162167851" w:history="1">
             <w:r>
               <w:rPr>
                 <w:rStyle w:val="Hyperlink"/>
@@ -482,7 +482,7 @@
                 <w:noProof/>
                 <w:lang w:val="en-US"/>
               </w:rPr>
-              <w:t>Sub-questions</w:t>
+              <w:t>Main questions</w:t>
             </w:r>
             <w:r>
               <w:rPr>
@@ -503,7 +503,7 @@
                 <w:noProof/>
                 <w:webHidden/>
               </w:rPr>
-              <w:instrText xml:space="preserve"> PAGEREF _Toc161484291 \h </w:instrText>
+              <w:instrText xml:space="preserve"> PAGEREF _Toc162167851 \h </w:instrText>
             </w:r>
             <w:r>
               <w:rPr>
@@ -548,7 +548,7 @@
               <w14:ligatures w14:val="standardContextual"/>
             </w:rPr>
           </w:pPr>
-          <w:hyperlink w:anchor="_Toc161484292" w:history="1">
+          <w:hyperlink w:anchor="_Toc162167852" w:history="1">
             <w:r>
               <w:rPr>
                 <w:rStyle w:val="Hyperlink"/>
@@ -600,7 +600,7 @@
                 <w:noProof/>
                 <w:webHidden/>
               </w:rPr>
-              <w:instrText xml:space="preserve"> PAGEREF _Toc161484292 \h </w:instrText>
+              <w:instrText xml:space="preserve"> PAGEREF _Toc162167852 \h </w:instrText>
             </w:r>
             <w:r>
               <w:rPr>
@@ -664,7 +664,7 @@
           <w:lang w:val="en-US"/>
         </w:rPr>
       </w:pPr>
-      <w:bookmarkStart w:id="0" w:name="_Toc161484289"/>
+      <w:bookmarkStart w:id="0" w:name="_Toc162167849"/>
       <w:r>
         <w:rPr>
           <w:lang w:val="en-US"/>
@@ -688,16 +688,55 @@
         <w:t>development</w:t>
       </w:r>
       <w:r>
-        <w:t xml:space="preserve"> of the HeardIT application. In this document I will outline the main research question and the</w:t>
+        <w:t xml:space="preserve"> of the HeardIT application. In this document I will outline the </w:t>
+      </w:r>
+      <w:r>
+        <w:t>project</w:t>
+      </w:r>
+      <w:r>
+        <w:t xml:space="preserve"> research question and the</w:t>
       </w:r>
       <w:r>
         <w:t xml:space="preserve"> </w:t>
       </w:r>
       <w:r>
-        <w:t xml:space="preserve">sub-questions </w:t>
-      </w:r>
-      <w:r>
-        <w:t>that will follow from the main question. These sub-questions will be used to split the main question into smaller topics so that I can focus on the different aspects individually. Finding the answer to each sub-question will allow me to create a comprehensive answer for the main question in the end of my research.</w:t>
+        <w:t xml:space="preserve">main </w:t>
+      </w:r>
+      <w:r>
+        <w:t xml:space="preserve">questions </w:t>
+      </w:r>
+      <w:r>
+        <w:t xml:space="preserve">that will follow from the </w:t>
+      </w:r>
+      <w:r>
+        <w:t>project</w:t>
+      </w:r>
+      <w:r>
+        <w:t xml:space="preserve"> question. These </w:t>
+      </w:r>
+      <w:r>
+        <w:t xml:space="preserve">main </w:t>
+      </w:r>
+      <w:r>
+        <w:t xml:space="preserve">questions will be used to split the </w:t>
+      </w:r>
+      <w:r>
+        <w:t>project</w:t>
+      </w:r>
+      <w:r>
+        <w:t xml:space="preserve"> question into smaller topics so that I can focus on the different aspects individually. Finding the answer to each </w:t>
+      </w:r>
+      <w:r>
+        <w:t xml:space="preserve">main </w:t>
+      </w:r>
+      <w:r>
+        <w:t xml:space="preserve">question will allow me to create a comprehensive answer for the </w:t>
+      </w:r>
+      <w:r>
+        <w:t>project</w:t>
+      </w:r>
+      <w:r>
+        <w:t xml:space="preserve"> question in the end of my research.</w:t>
       </w:r>
     </w:p>
     <w:p>
@@ -738,12 +777,18 @@
           <w:lang w:val="en-US"/>
         </w:rPr>
       </w:pPr>
-      <w:bookmarkStart w:id="1" w:name="_Toc161484290"/>
+      <w:bookmarkStart w:id="1" w:name="_Toc162167850"/>
       <w:r>
         <w:rPr>
           <w:lang w:val="en-US"/>
         </w:rPr>
-        <w:t>Main question</w:t>
+        <w:t>Project</w:t>
+      </w:r>
+      <w:r>
+        <w:rPr>
+          <w:lang w:val="en-US"/>
+        </w:rPr>
+        <w:t xml:space="preserve"> question</w:t>
       </w:r>
       <w:bookmarkEnd w:id="1"/>
     </w:p>
@@ -752,7 +797,43 @@
         <w:ind w:firstLine="567"/>
       </w:pPr>
       <w:r>
-        <w:t xml:space="preserve">In this section the main question will be established. In order to complete the research, the main question needs to have a concrete answer. For this reason, it is important to define the main question well. The main question will also allow us to create the sub-questions that will help us answer the main question. </w:t>
+        <w:t xml:space="preserve">In this section the </w:t>
+      </w:r>
+      <w:r>
+        <w:t>project</w:t>
+      </w:r>
+      <w:r>
+        <w:t xml:space="preserve"> question will be established. In order to complete the research, the </w:t>
+      </w:r>
+      <w:r>
+        <w:t xml:space="preserve">project </w:t>
+      </w:r>
+      <w:r>
+        <w:t xml:space="preserve">question needs to have a concrete answer. For this reason, it is important to define </w:t>
+      </w:r>
+      <w:r>
+        <w:t>it w</w:t>
+      </w:r>
+      <w:r>
+        <w:t xml:space="preserve">ell. The </w:t>
+      </w:r>
+      <w:r>
+        <w:t>project</w:t>
+      </w:r>
+      <w:r>
+        <w:t xml:space="preserve"> question will also allow us to create the </w:t>
+      </w:r>
+      <w:r>
+        <w:t xml:space="preserve">main </w:t>
+      </w:r>
+      <w:r>
+        <w:t xml:space="preserve">questions that will help us answer the </w:t>
+      </w:r>
+      <w:r>
+        <w:t>project</w:t>
+      </w:r>
+      <w:r>
+        <w:t xml:space="preserve"> question. </w:t>
       </w:r>
     </w:p>
     <w:p>
@@ -765,7 +846,13 @@
         <w:ind w:firstLine="567"/>
       </w:pPr>
       <w:r>
-        <w:t>The main research question is:</w:t>
+        <w:t>The</w:t>
+      </w:r>
+      <w:r>
+        <w:t xml:space="preserve"> project</w:t>
+      </w:r>
+      <w:r>
+        <w:t xml:space="preserve"> research question is:</w:t>
       </w:r>
     </w:p>
     <w:p>
@@ -853,7 +940,55 @@
         <w:rPr>
           <w:szCs w:val="20"/>
         </w:rPr>
-        <w:t xml:space="preserve"> definitively prove that HeardIT is an application that meets the modern demands and standards for software applications. To answer this question, sub-questions that focus on specific aspects from the main question are established. Finding the answer to those will allow me to conclude a definitive answer for the main question. In the next section, I will establish the sub-questions </w:t>
+        <w:t xml:space="preserve"> definitively prove that HeardIT is an application that meets the modern demands and standards for software applications. To answer this question, </w:t>
+      </w:r>
+      <w:r>
+        <w:rPr>
+          <w:szCs w:val="20"/>
+        </w:rPr>
+        <w:t xml:space="preserve">main </w:t>
+      </w:r>
+      <w:r>
+        <w:rPr>
+          <w:szCs w:val="20"/>
+        </w:rPr>
+        <w:t xml:space="preserve">questions that focus on specific aspects </w:t>
+      </w:r>
+      <w:r>
+        <w:rPr>
+          <w:szCs w:val="20"/>
+        </w:rPr>
+        <w:t xml:space="preserve">of the development </w:t>
+      </w:r>
+      <w:r>
+        <w:rPr>
+          <w:szCs w:val="20"/>
+        </w:rPr>
+        <w:t xml:space="preserve">are established. Finding the answer to those will allow me to conclude a definitive answer for the </w:t>
+      </w:r>
+      <w:r>
+        <w:rPr>
+          <w:szCs w:val="20"/>
+        </w:rPr>
+        <w:t>project</w:t>
+      </w:r>
+      <w:r>
+        <w:rPr>
+          <w:szCs w:val="20"/>
+        </w:rPr>
+        <w:t xml:space="preserve"> question. In the next section, I will establish the </w:t>
+      </w:r>
+      <w:r>
+        <w:rPr>
+          <w:szCs w:val="20"/>
+        </w:rPr>
+        <w:t xml:space="preserve">main </w:t>
+      </w:r>
+      <w:r>
+        <w:rPr>
+          <w:szCs w:val="20"/>
+        </w:rPr>
+        <w:t xml:space="preserve">questions </w:t>
       </w:r>
       <w:r>
         <w:rPr>
@@ -883,13 +1018,20 @@
           <w:lang w:val="en-US"/>
         </w:rPr>
       </w:pPr>
-      <w:bookmarkStart w:id="2" w:name="_Toc161484291"/>
+      <w:bookmarkStart w:id="2" w:name="_Toc162167851"/>
       <w:r>
         <w:rPr>
           <w:szCs w:val="28"/>
           <w:lang w:val="en-US"/>
         </w:rPr>
-        <w:t>Sub-questions</w:t>
+        <w:t xml:space="preserve">Main </w:t>
+      </w:r>
+      <w:r>
+        <w:rPr>
+          <w:szCs w:val="28"/>
+          <w:lang w:val="en-US"/>
+        </w:rPr>
+        <w:t>questions</w:t>
       </w:r>
       <w:bookmarkEnd w:id="2"/>
     </w:p>
@@ -1290,7 +1432,7 @@
           <w:lang w:val="en-US"/>
         </w:rPr>
       </w:pPr>
-      <w:bookmarkStart w:id="6" w:name="_Toc161484292"/>
+      <w:bookmarkStart w:id="6" w:name="_Toc162167852"/>
       <w:r>
         <w:rPr>
           <w:szCs w:val="28"/>
@@ -1314,7 +1456,25 @@
         <w:t xml:space="preserve">, </w:t>
       </w:r>
       <w:r>
-        <w:t xml:space="preserve">the main question and the sub-questions that were derived from the main question are established. The </w:t>
+        <w:t xml:space="preserve">the </w:t>
+      </w:r>
+      <w:r>
+        <w:t>project</w:t>
+      </w:r>
+      <w:r>
+        <w:t xml:space="preserve"> question and the </w:t>
+      </w:r>
+      <w:r>
+        <w:t xml:space="preserve">topic specific main </w:t>
+      </w:r>
+      <w:r>
+        <w:t xml:space="preserve">questions that were derived from the </w:t>
+      </w:r>
+      <w:r>
+        <w:t>project</w:t>
+      </w:r>
+      <w:r>
+        <w:t xml:space="preserve"> question are established. The </w:t>
       </w:r>
       <w:r>
         <w:t xml:space="preserve">main </w:t>

</xml_diff>

<commit_message>
Updated deployment research question
</commit_message>
<xml_diff>
--- a/Documentation/Research Plan - HeardIT.docx
+++ b/Documentation/Research Plan - HeardIT.docx
@@ -1212,37 +1212,7 @@
           <w:sz w:val="22"/>
           <w:szCs w:val="24"/>
         </w:rPr>
-        <w:t xml:space="preserve">What technologies are </w:t>
-      </w:r>
-      <w:r>
-        <w:rPr>
-          <w:sz w:val="22"/>
-          <w:szCs w:val="24"/>
-        </w:rPr>
-        <w:t>most suitable</w:t>
-      </w:r>
-      <w:r>
-        <w:rPr>
-          <w:sz w:val="22"/>
-          <w:szCs w:val="24"/>
-        </w:rPr>
-        <w:t xml:space="preserve"> for </w:t>
-      </w:r>
-      <w:r>
-        <w:rPr>
-          <w:i/>
-          <w:iCs/>
-          <w:sz w:val="22"/>
-          <w:szCs w:val="24"/>
-        </w:rPr>
-        <w:t>deploying</w:t>
-      </w:r>
-      <w:r>
-        <w:rPr>
-          <w:sz w:val="22"/>
-          <w:szCs w:val="24"/>
-        </w:rPr>
-        <w:t xml:space="preserve"> HeardIT?</w:t>
+        <w:t>What technologies and methods are most suitable for deploying HeardIT?</w:t>
       </w:r>
     </w:p>
     <w:p/>

</xml_diff>

<commit_message>
Security research question and document template
</commit_message>
<xml_diff>
--- a/Documentation/Research Plan - HeardIT.docx
+++ b/Documentation/Research Plan - HeardIT.docx
@@ -1264,7 +1264,21 @@
           <w:sz w:val="22"/>
           <w:szCs w:val="24"/>
         </w:rPr>
-        <w:t>How can I test to ensure that HeardIT meets the standards of modern applications?</w:t>
+        <w:t xml:space="preserve">How can I </w:t>
+      </w:r>
+      <w:r>
+        <w:rPr>
+          <w:sz w:val="22"/>
+          <w:szCs w:val="24"/>
+        </w:rPr>
+        <w:t>ensure that HeardIT provides its users with sufficient data security mechanisms and follows the modern standards and regulations for data protection</w:t>
+      </w:r>
+      <w:r>
+        <w:rPr>
+          <w:sz w:val="22"/>
+          <w:szCs w:val="24"/>
+        </w:rPr>
+        <w:t>?</w:t>
       </w:r>
     </w:p>
     <w:p>

</xml_diff>

<commit_message>
Research plan updated and finilized
</commit_message>
<xml_diff>
--- a/Documentation/Research Plan - HeardIT.docx
+++ b/Documentation/Research Plan - HeardIT.docx
@@ -1111,7 +1111,55 @@
           <w:rFonts w:asciiTheme="minorHAnsi" w:hAnsiTheme="minorHAnsi" w:cstheme="minorHAnsi"/>
           <w:szCs w:val="20"/>
         </w:rPr>
-        <w:t>Literature study, Expert interview, Design pattern research, Document analysis, Brainstorm, Problem analysis</w:t>
+        <w:t xml:space="preserve">Literature study, </w:t>
+      </w:r>
+      <w:r>
+        <w:t>Security test</w:t>
+      </w:r>
+      <w:r>
+        <w:rPr>
+          <w:rFonts w:asciiTheme="minorHAnsi" w:hAnsiTheme="minorHAnsi" w:cstheme="minorHAnsi"/>
+          <w:szCs w:val="20"/>
+        </w:rPr>
+        <w:t>, Design pattern research</w:t>
+      </w:r>
+      <w:r>
+        <w:rPr>
+          <w:rFonts w:asciiTheme="minorHAnsi" w:hAnsiTheme="minorHAnsi" w:cstheme="minorHAnsi"/>
+          <w:szCs w:val="20"/>
+        </w:rPr>
+        <w:t xml:space="preserve">, </w:t>
+      </w:r>
+      <w:r>
+        <w:rPr>
+          <w:rFonts w:asciiTheme="minorHAnsi" w:hAnsiTheme="minorHAnsi" w:cstheme="minorHAnsi"/>
+          <w:szCs w:val="20"/>
+        </w:rPr>
+        <w:t>Available product analysis</w:t>
+      </w:r>
+      <w:r>
+        <w:rPr>
+          <w:rFonts w:asciiTheme="minorHAnsi" w:hAnsiTheme="minorHAnsi" w:cstheme="minorHAnsi"/>
+          <w:szCs w:val="20"/>
+        </w:rPr>
+        <w:t xml:space="preserve">, </w:t>
+      </w:r>
+      <w:r>
+        <w:rPr>
+          <w:rFonts w:asciiTheme="minorHAnsi" w:hAnsiTheme="minorHAnsi" w:cstheme="minorHAnsi"/>
+          <w:szCs w:val="20"/>
+        </w:rPr>
+        <w:t>IT architecture sketching</w:t>
+      </w:r>
+      <w:r>
+        <w:rPr>
+          <w:rFonts w:asciiTheme="minorHAnsi" w:hAnsiTheme="minorHAnsi" w:cstheme="minorHAnsi"/>
+          <w:szCs w:val="20"/>
+        </w:rPr>
+        <w:t xml:space="preserve">, </w:t>
+      </w:r>
+      <w:r>
+        <w:t>Community research</w:t>
       </w:r>
     </w:p>
     <w:p>
@@ -1175,7 +1223,61 @@
           <w:rFonts w:asciiTheme="minorHAnsi" w:hAnsiTheme="minorHAnsi" w:cstheme="minorHAnsi"/>
           <w:szCs w:val="20"/>
         </w:rPr>
-        <w:t>Literature study, Expert interview, Document analysis, Problem analysis, Pitch</w:t>
+        <w:t xml:space="preserve">Literature study, Document analysis, Problem analysis, </w:t>
+      </w:r>
+      <w:r>
+        <w:rPr>
+          <w:rFonts w:asciiTheme="minorHAnsi" w:hAnsiTheme="minorHAnsi" w:cstheme="minorHAnsi"/>
+          <w:szCs w:val="20"/>
+        </w:rPr>
+        <w:t xml:space="preserve">Domain modelling, </w:t>
+      </w:r>
+      <w:r>
+        <w:rPr>
+          <w:rFonts w:asciiTheme="minorHAnsi" w:hAnsiTheme="minorHAnsi" w:cstheme="minorHAnsi"/>
+          <w:szCs w:val="20"/>
+        </w:rPr>
+        <w:t>Available product analysis</w:t>
+      </w:r>
+      <w:r>
+        <w:rPr>
+          <w:rFonts w:asciiTheme="minorHAnsi" w:hAnsiTheme="minorHAnsi" w:cstheme="minorHAnsi"/>
+          <w:szCs w:val="20"/>
+        </w:rPr>
+        <w:t xml:space="preserve">, </w:t>
+      </w:r>
+      <w:r>
+        <w:rPr>
+          <w:rFonts w:asciiTheme="minorHAnsi" w:hAnsiTheme="minorHAnsi" w:cstheme="minorHAnsi"/>
+          <w:szCs w:val="20"/>
+        </w:rPr>
+        <w:t>Ethical check</w:t>
+      </w:r>
+      <w:r>
+        <w:rPr>
+          <w:rFonts w:asciiTheme="minorHAnsi" w:hAnsiTheme="minorHAnsi" w:cstheme="minorHAnsi"/>
+          <w:szCs w:val="20"/>
+        </w:rPr>
+        <w:t xml:space="preserve">, </w:t>
+      </w:r>
+      <w:bookmarkStart w:id="5" w:name="_Hlk169438715"/>
+      <w:r>
+        <w:rPr>
+          <w:rFonts w:asciiTheme="minorHAnsi" w:hAnsiTheme="minorHAnsi" w:cstheme="minorHAnsi"/>
+          <w:szCs w:val="20"/>
+        </w:rPr>
+        <w:t>Community research</w:t>
+      </w:r>
+      <w:bookmarkEnd w:id="5"/>
+      <w:r>
+        <w:rPr>
+          <w:rFonts w:asciiTheme="minorHAnsi" w:hAnsiTheme="minorHAnsi" w:cstheme="minorHAnsi"/>
+          <w:szCs w:val="20"/>
+        </w:rPr>
+        <w:t xml:space="preserve">, </w:t>
+      </w:r>
+      <w:r>
+        <w:t>IT architecture sketching</w:t>
       </w:r>
     </w:p>
     <w:p>
@@ -1236,7 +1338,82 @@
           <w:rFonts w:asciiTheme="minorHAnsi" w:hAnsiTheme="minorHAnsi" w:cstheme="minorHAnsi"/>
           <w:szCs w:val="20"/>
         </w:rPr>
-        <w:t>Literature study, Expert interview, Available product analysis, Prototyping, Problem analysis, System test</w:t>
+        <w:t>Literature study</w:t>
+      </w:r>
+      <w:r>
+        <w:rPr>
+          <w:rFonts w:asciiTheme="minorHAnsi" w:hAnsiTheme="minorHAnsi" w:cstheme="minorHAnsi"/>
+          <w:szCs w:val="20"/>
+        </w:rPr>
+        <w:t>,</w:t>
+      </w:r>
+      <w:r>
+        <w:t xml:space="preserve"> </w:t>
+      </w:r>
+      <w:r>
+        <w:t>Non-functional test</w:t>
+      </w:r>
+      <w:r>
+        <w:rPr>
+          <w:rFonts w:asciiTheme="minorHAnsi" w:hAnsiTheme="minorHAnsi" w:cstheme="minorHAnsi"/>
+          <w:szCs w:val="20"/>
+        </w:rPr>
+        <w:t xml:space="preserve">, Available product analysis, Prototyping, </w:t>
+      </w:r>
+      <w:r>
+        <w:rPr>
+          <w:rFonts w:asciiTheme="minorHAnsi" w:hAnsiTheme="minorHAnsi" w:cstheme="minorHAnsi"/>
+          <w:szCs w:val="20"/>
+        </w:rPr>
+        <w:t xml:space="preserve">Document analysis, </w:t>
+      </w:r>
+      <w:r>
+        <w:rPr>
+          <w:rFonts w:asciiTheme="minorHAnsi" w:hAnsiTheme="minorHAnsi" w:cstheme="minorHAnsi"/>
+          <w:szCs w:val="20"/>
+        </w:rPr>
+        <w:t>Community research</w:t>
+      </w:r>
+      <w:r>
+        <w:rPr>
+          <w:rFonts w:asciiTheme="minorHAnsi" w:hAnsiTheme="minorHAnsi" w:cstheme="minorHAnsi"/>
+          <w:szCs w:val="20"/>
+        </w:rPr>
+        <w:t>,</w:t>
+      </w:r>
+      <w:r>
+        <w:t xml:space="preserve"> </w:t>
+      </w:r>
+      <w:r>
+        <w:rPr>
+          <w:rFonts w:asciiTheme="minorHAnsi" w:hAnsiTheme="minorHAnsi" w:cstheme="minorHAnsi"/>
+          <w:szCs w:val="20"/>
+        </w:rPr>
+        <w:t>Unit test</w:t>
+      </w:r>
+      <w:r>
+        <w:rPr>
+          <w:rFonts w:asciiTheme="minorHAnsi" w:hAnsiTheme="minorHAnsi" w:cstheme="minorHAnsi"/>
+          <w:szCs w:val="20"/>
+        </w:rPr>
+        <w:t xml:space="preserve">, </w:t>
+      </w:r>
+      <w:r>
+        <w:rPr>
+          <w:rFonts w:asciiTheme="minorHAnsi" w:hAnsiTheme="minorHAnsi" w:cstheme="minorHAnsi"/>
+          <w:szCs w:val="20"/>
+        </w:rPr>
+        <w:t>Peer review</w:t>
+      </w:r>
+      <w:r>
+        <w:rPr>
+          <w:rFonts w:asciiTheme="minorHAnsi" w:hAnsiTheme="minorHAnsi" w:cstheme="minorHAnsi"/>
+          <w:szCs w:val="20"/>
+        </w:rPr>
+        <w:t xml:space="preserve">, </w:t>
+      </w:r>
+      <w:r>
+        <w:t>Root cause analysis</w:t>
       </w:r>
     </w:p>
     <w:p>
@@ -1313,26 +1490,56 @@
         </w:rPr>
         <w:t xml:space="preserve"> </w:t>
       </w:r>
-      <w:bookmarkStart w:id="5" w:name="_Hlk161407544"/>
+      <w:bookmarkStart w:id="6" w:name="_Hlk161407544"/>
       <w:r>
         <w:rPr>
           <w:rFonts w:asciiTheme="minorHAnsi" w:hAnsiTheme="minorHAnsi" w:cstheme="minorHAnsi"/>
           <w:szCs w:val="20"/>
         </w:rPr>
-        <w:t>Literature study, Problem analysis</w:t>
-      </w:r>
+        <w:t xml:space="preserve">Literature study, </w:t>
+      </w:r>
+      <w:bookmarkEnd w:id="6"/>
+      <w:proofErr w:type="gramStart"/>
       <w:r>
         <w:rPr>
           <w:rFonts w:asciiTheme="minorHAnsi" w:hAnsiTheme="minorHAnsi" w:cstheme="minorHAnsi"/>
           <w:szCs w:val="20"/>
         </w:rPr>
+        <w:t>Best</w:t>
+      </w:r>
+      <w:proofErr w:type="gramEnd"/>
+      <w:r>
+        <w:rPr>
+          <w:rFonts w:asciiTheme="minorHAnsi" w:hAnsiTheme="minorHAnsi" w:cstheme="minorHAnsi"/>
+          <w:szCs w:val="20"/>
+        </w:rPr>
+        <w:t xml:space="preserve"> good and bad practices</w:t>
+      </w:r>
+      <w:r>
+        <w:rPr>
+          <w:rFonts w:asciiTheme="minorHAnsi" w:hAnsiTheme="minorHAnsi" w:cstheme="minorHAnsi"/>
+          <w:szCs w:val="20"/>
+        </w:rPr>
         <w:t>,</w:t>
       </w:r>
       <w:r>
+        <w:t xml:space="preserve"> </w:t>
+      </w:r>
+      <w:r>
         <w:rPr>
           <w:rFonts w:asciiTheme="minorHAnsi" w:hAnsiTheme="minorHAnsi" w:cstheme="minorHAnsi"/>
           <w:szCs w:val="20"/>
         </w:rPr>
+        <w:t>Community research</w:t>
+      </w:r>
+      <w:r>
+        <w:rPr>
+          <w:rFonts w:asciiTheme="minorHAnsi" w:hAnsiTheme="minorHAnsi" w:cstheme="minorHAnsi"/>
+          <w:szCs w:val="20"/>
+        </w:rPr>
+        <w:t>,</w:t>
+      </w:r>
+      <w:r>
         <w:t xml:space="preserve"> </w:t>
       </w:r>
       <w:r>
@@ -1340,51 +1547,8 @@
           <w:rFonts w:asciiTheme="minorHAnsi" w:hAnsiTheme="minorHAnsi" w:cstheme="minorHAnsi"/>
           <w:szCs w:val="20"/>
         </w:rPr>
-        <w:t>System test</w:t>
-      </w:r>
-      <w:r>
-        <w:rPr>
-          <w:rFonts w:asciiTheme="minorHAnsi" w:hAnsiTheme="minorHAnsi" w:cstheme="minorHAnsi"/>
-          <w:szCs w:val="20"/>
-        </w:rPr>
-        <w:t>,</w:t>
-      </w:r>
-      <w:r>
-        <w:rPr>
-          <w:rFonts w:asciiTheme="minorHAnsi" w:hAnsiTheme="minorHAnsi" w:cstheme="minorHAnsi"/>
-          <w:szCs w:val="20"/>
-        </w:rPr>
-        <w:t xml:space="preserve"> </w:t>
-      </w:r>
-      <w:r>
-        <w:rPr>
-          <w:rFonts w:asciiTheme="minorHAnsi" w:hAnsiTheme="minorHAnsi" w:cstheme="minorHAnsi"/>
-          <w:szCs w:val="20"/>
-        </w:rPr>
-        <w:t>Component Test</w:t>
-      </w:r>
-      <w:r>
-        <w:rPr>
-          <w:rFonts w:asciiTheme="minorHAnsi" w:hAnsiTheme="minorHAnsi" w:cstheme="minorHAnsi"/>
-          <w:szCs w:val="20"/>
-        </w:rPr>
-        <w:t xml:space="preserve">, </w:t>
-      </w:r>
-      <w:r>
-        <w:rPr>
-          <w:rFonts w:asciiTheme="minorHAnsi" w:hAnsiTheme="minorHAnsi" w:cstheme="minorHAnsi"/>
-          <w:szCs w:val="20"/>
-        </w:rPr>
-        <w:t>Expert Interview</w:t>
-      </w:r>
-      <w:r>
-        <w:rPr>
-          <w:rFonts w:asciiTheme="minorHAnsi" w:hAnsiTheme="minorHAnsi" w:cstheme="minorHAnsi"/>
-          <w:szCs w:val="20"/>
-        </w:rPr>
-        <w:t>, Non-functional test, Security test</w:t>
-      </w:r>
-      <w:bookmarkEnd w:id="5"/>
+        <w:t>Available product analysis</w:t>
+      </w:r>
     </w:p>
     <w:p>
       <w:pPr>
@@ -1421,7 +1585,7 @@
           <w:lang w:val="en-US"/>
         </w:rPr>
       </w:pPr>
-      <w:bookmarkStart w:id="6" w:name="_Toc169366444"/>
+      <w:bookmarkStart w:id="7" w:name="_Toc169366444"/>
       <w:r>
         <w:rPr>
           <w:szCs w:val="28"/>
@@ -1429,7 +1593,7 @@
         </w:rPr>
         <w:t>Conclusion</w:t>
       </w:r>
-      <w:bookmarkEnd w:id="6"/>
+      <w:bookmarkEnd w:id="7"/>
     </w:p>
     <w:p>
       <w:pPr>
@@ -1471,6 +1635,146 @@
       <w:r>
         <w:t xml:space="preserve">DOT research methods that are going to be used during the research for each of them are also determined. The next step is to start actually researching these topics. This will be documented in detail in separate reports where I will focus on each of these questions and conduct the research on each topic. These documents will be linked in this document when they are created. </w:t>
       </w:r>
+    </w:p>
+    <w:p>
+      <w:pPr>
+        <w:ind w:firstLine="567"/>
+      </w:pPr>
+    </w:p>
+    <w:p>
+      <w:pPr>
+        <w:pStyle w:val="HeadingCustom1"/>
+        <w:numPr>
+          <w:ilvl w:val="0"/>
+          <w:numId w:val="2"/>
+        </w:numPr>
+        <w:ind w:left="567" w:hanging="567"/>
+        <w:rPr>
+          <w:szCs w:val="28"/>
+          <w:lang w:val="en-US"/>
+        </w:rPr>
+      </w:pPr>
+      <w:r>
+        <w:rPr>
+          <w:szCs w:val="28"/>
+          <w:lang w:val="en-US"/>
+        </w:rPr>
+        <w:t>Results</w:t>
+      </w:r>
+    </w:p>
+    <w:p>
+      <w:pPr>
+        <w:ind w:firstLine="567"/>
+      </w:pPr>
+      <w:r>
+        <w:t xml:space="preserve">Answering the project question is the final part of this research. To do so, the results of the researches to each of the main questions have been structured into multiple documents. This way, it is clear how I answered each of the main questions and to what conclusions and results I came to. Combining them is the answer to the project question. </w:t>
+      </w:r>
+    </w:p>
+    <w:p>
+      <w:pPr>
+        <w:ind w:firstLine="567"/>
+      </w:pPr>
+      <w:r>
+        <w:t>For more detailed information about the researches that were done in order to answer each of the main questions, please refer to each respective document:</w:t>
+      </w:r>
+    </w:p>
+    <w:p>
+      <w:pPr>
+        <w:pStyle w:val="ListParagraph"/>
+        <w:numPr>
+          <w:ilvl w:val="1"/>
+          <w:numId w:val="3"/>
+        </w:numPr>
+        <w:rPr>
+          <w:i/>
+          <w:iCs/>
+          <w:u w:val="single"/>
+        </w:rPr>
+      </w:pPr>
+      <w:r>
+        <w:rPr>
+          <w:i/>
+          <w:iCs/>
+          <w:u w:val="single"/>
+        </w:rPr>
+        <w:t>Research-Architecture-HeardIT.docx</w:t>
+      </w:r>
+    </w:p>
+    <w:p>
+      <w:pPr>
+        <w:pStyle w:val="ListParagraph"/>
+        <w:numPr>
+          <w:ilvl w:val="1"/>
+          <w:numId w:val="3"/>
+        </w:numPr>
+        <w:rPr>
+          <w:i/>
+          <w:iCs/>
+          <w:u w:val="single"/>
+        </w:rPr>
+      </w:pPr>
+      <w:r>
+        <w:rPr>
+          <w:i/>
+          <w:iCs/>
+          <w:u w:val="single"/>
+        </w:rPr>
+        <w:t>Research-DataDistribution-HeardIT.docx</w:t>
+      </w:r>
+    </w:p>
+    <w:p>
+      <w:pPr>
+        <w:pStyle w:val="ListParagraph"/>
+        <w:numPr>
+          <w:ilvl w:val="1"/>
+          <w:numId w:val="3"/>
+        </w:numPr>
+        <w:rPr>
+          <w:i/>
+          <w:iCs/>
+          <w:u w:val="single"/>
+        </w:rPr>
+      </w:pPr>
+      <w:r>
+        <w:rPr>
+          <w:i/>
+          <w:iCs/>
+          <w:u w:val="single"/>
+        </w:rPr>
+        <w:t>Research-CloudDeployment-HeardIT.docx</w:t>
+      </w:r>
+    </w:p>
+    <w:p>
+      <w:pPr>
+        <w:pStyle w:val="ListParagraph"/>
+        <w:numPr>
+          <w:ilvl w:val="1"/>
+          <w:numId w:val="3"/>
+        </w:numPr>
+        <w:rPr>
+          <w:i/>
+          <w:iCs/>
+          <w:u w:val="single"/>
+        </w:rPr>
+      </w:pPr>
+      <w:r>
+        <w:rPr>
+          <w:i/>
+          <w:iCs/>
+          <w:u w:val="single"/>
+        </w:rPr>
+        <w:t>Research-SecurityAndDataProtection-HeardIT.docx</w:t>
+      </w:r>
+    </w:p>
+    <w:p>
+      <w:pPr>
+        <w:ind w:firstLine="567"/>
+      </w:pPr>
+    </w:p>
+    <w:p>
+      <w:pPr>
+        <w:ind w:firstLine="567"/>
+      </w:pPr>
     </w:p>
     <w:sectPr>
       <w:footerReference w:type="default" r:id="rId7"/>

</xml_diff>

<commit_message>
Final update to research docs
</commit_message>
<xml_diff>
--- a/Documentation/Research Plan - HeardIT.docx
+++ b/Documentation/Research Plan - HeardIT.docx
@@ -1128,35 +1128,7 @@
           <w:rFonts w:asciiTheme="minorHAnsi" w:hAnsiTheme="minorHAnsi" w:cstheme="minorHAnsi"/>
           <w:szCs w:val="20"/>
         </w:rPr>
-        <w:t xml:space="preserve">, </w:t>
-      </w:r>
-      <w:r>
-        <w:rPr>
-          <w:rFonts w:asciiTheme="minorHAnsi" w:hAnsiTheme="minorHAnsi" w:cstheme="minorHAnsi"/>
-          <w:szCs w:val="20"/>
-        </w:rPr>
-        <w:t>Available product analysis</w:t>
-      </w:r>
-      <w:r>
-        <w:rPr>
-          <w:rFonts w:asciiTheme="minorHAnsi" w:hAnsiTheme="minorHAnsi" w:cstheme="minorHAnsi"/>
-          <w:szCs w:val="20"/>
-        </w:rPr>
-        <w:t xml:space="preserve">, </w:t>
-      </w:r>
-      <w:r>
-        <w:rPr>
-          <w:rFonts w:asciiTheme="minorHAnsi" w:hAnsiTheme="minorHAnsi" w:cstheme="minorHAnsi"/>
-          <w:szCs w:val="20"/>
-        </w:rPr>
-        <w:t>IT architecture sketching</w:t>
-      </w:r>
-      <w:r>
-        <w:rPr>
-          <w:rFonts w:asciiTheme="minorHAnsi" w:hAnsiTheme="minorHAnsi" w:cstheme="minorHAnsi"/>
-          <w:szCs w:val="20"/>
-        </w:rPr>
-        <w:t xml:space="preserve">, </w:t>
+        <w:t xml:space="preserve">, Available product analysis, IT architecture sketching, </w:t>
       </w:r>
       <w:r>
         <w:t>Community research</w:t>
@@ -1230,35 +1202,7 @@
           <w:rFonts w:asciiTheme="minorHAnsi" w:hAnsiTheme="minorHAnsi" w:cstheme="minorHAnsi"/>
           <w:szCs w:val="20"/>
         </w:rPr>
-        <w:t xml:space="preserve">Domain modelling, </w:t>
-      </w:r>
-      <w:r>
-        <w:rPr>
-          <w:rFonts w:asciiTheme="minorHAnsi" w:hAnsiTheme="minorHAnsi" w:cstheme="minorHAnsi"/>
-          <w:szCs w:val="20"/>
-        </w:rPr>
-        <w:t>Available product analysis</w:t>
-      </w:r>
-      <w:r>
-        <w:rPr>
-          <w:rFonts w:asciiTheme="minorHAnsi" w:hAnsiTheme="minorHAnsi" w:cstheme="minorHAnsi"/>
-          <w:szCs w:val="20"/>
-        </w:rPr>
-        <w:t xml:space="preserve">, </w:t>
-      </w:r>
-      <w:r>
-        <w:rPr>
-          <w:rFonts w:asciiTheme="minorHAnsi" w:hAnsiTheme="minorHAnsi" w:cstheme="minorHAnsi"/>
-          <w:szCs w:val="20"/>
-        </w:rPr>
-        <w:t>Ethical check</w:t>
-      </w:r>
-      <w:r>
-        <w:rPr>
-          <w:rFonts w:asciiTheme="minorHAnsi" w:hAnsiTheme="minorHAnsi" w:cstheme="minorHAnsi"/>
-          <w:szCs w:val="20"/>
-        </w:rPr>
-        <w:t xml:space="preserve">, </w:t>
+        <w:t xml:space="preserve">Domain modelling, Available product analysis, Ethical check, </w:t>
       </w:r>
       <w:bookmarkStart w:id="5" w:name="_Hlk169438715"/>
       <w:r>
@@ -1348,69 +1292,31 @@
         <w:t>,</w:t>
       </w:r>
       <w:r>
+        <w:t xml:space="preserve"> Non-functional test</w:t>
+      </w:r>
+      <w:r>
+        <w:rPr>
+          <w:rFonts w:asciiTheme="minorHAnsi" w:hAnsiTheme="minorHAnsi" w:cstheme="minorHAnsi"/>
+          <w:szCs w:val="20"/>
+        </w:rPr>
+        <w:t xml:space="preserve">, Available product analysis, Prototyping, </w:t>
+      </w:r>
+      <w:r>
+        <w:rPr>
+          <w:rFonts w:asciiTheme="minorHAnsi" w:hAnsiTheme="minorHAnsi" w:cstheme="minorHAnsi"/>
+          <w:szCs w:val="20"/>
+        </w:rPr>
+        <w:t>Document analysis, Community research,</w:t>
+      </w:r>
+      <w:r>
         <w:t xml:space="preserve"> </w:t>
       </w:r>
       <w:r>
-        <w:t>Non-functional test</w:t>
-      </w:r>
-      <w:r>
         <w:rPr>
           <w:rFonts w:asciiTheme="minorHAnsi" w:hAnsiTheme="minorHAnsi" w:cstheme="minorHAnsi"/>
           <w:szCs w:val="20"/>
         </w:rPr>
-        <w:t xml:space="preserve">, Available product analysis, Prototyping, </w:t>
-      </w:r>
-      <w:r>
-        <w:rPr>
-          <w:rFonts w:asciiTheme="minorHAnsi" w:hAnsiTheme="minorHAnsi" w:cstheme="minorHAnsi"/>
-          <w:szCs w:val="20"/>
-        </w:rPr>
-        <w:t xml:space="preserve">Document analysis, </w:t>
-      </w:r>
-      <w:r>
-        <w:rPr>
-          <w:rFonts w:asciiTheme="minorHAnsi" w:hAnsiTheme="minorHAnsi" w:cstheme="minorHAnsi"/>
-          <w:szCs w:val="20"/>
-        </w:rPr>
-        <w:t>Community research</w:t>
-      </w:r>
-      <w:r>
-        <w:rPr>
-          <w:rFonts w:asciiTheme="minorHAnsi" w:hAnsiTheme="minorHAnsi" w:cstheme="minorHAnsi"/>
-          <w:szCs w:val="20"/>
-        </w:rPr>
-        <w:t>,</w:t>
-      </w:r>
-      <w:r>
-        <w:t xml:space="preserve"> </w:t>
-      </w:r>
-      <w:r>
-        <w:rPr>
-          <w:rFonts w:asciiTheme="minorHAnsi" w:hAnsiTheme="minorHAnsi" w:cstheme="minorHAnsi"/>
-          <w:szCs w:val="20"/>
-        </w:rPr>
-        <w:t>Unit test</w:t>
-      </w:r>
-      <w:r>
-        <w:rPr>
-          <w:rFonts w:asciiTheme="minorHAnsi" w:hAnsiTheme="minorHAnsi" w:cstheme="minorHAnsi"/>
-          <w:szCs w:val="20"/>
-        </w:rPr>
-        <w:t xml:space="preserve">, </w:t>
-      </w:r>
-      <w:r>
-        <w:rPr>
-          <w:rFonts w:asciiTheme="minorHAnsi" w:hAnsiTheme="minorHAnsi" w:cstheme="minorHAnsi"/>
-          <w:szCs w:val="20"/>
-        </w:rPr>
-        <w:t>Peer review</w:t>
-      </w:r>
-      <w:r>
-        <w:rPr>
-          <w:rFonts w:asciiTheme="minorHAnsi" w:hAnsiTheme="minorHAnsi" w:cstheme="minorHAnsi"/>
-          <w:szCs w:val="20"/>
-        </w:rPr>
-        <w:t xml:space="preserve">, </w:t>
+        <w:t xml:space="preserve">Unit test, Peer review, </w:t>
       </w:r>
       <w:r>
         <w:t>Root cause analysis</w:t>
@@ -1499,45 +1405,22 @@
         <w:t xml:space="preserve">Literature study, </w:t>
       </w:r>
       <w:bookmarkEnd w:id="6"/>
-      <w:proofErr w:type="gramStart"/>
       <w:r>
         <w:rPr>
           <w:rFonts w:asciiTheme="minorHAnsi" w:hAnsiTheme="minorHAnsi" w:cstheme="minorHAnsi"/>
           <w:szCs w:val="20"/>
         </w:rPr>
-        <w:t>Best</w:t>
-      </w:r>
-      <w:proofErr w:type="gramEnd"/>
+        <w:t>Best good and bad practices,</w:t>
+      </w:r>
+      <w:r>
+        <w:t xml:space="preserve"> </w:t>
+      </w:r>
       <w:r>
         <w:rPr>
           <w:rFonts w:asciiTheme="minorHAnsi" w:hAnsiTheme="minorHAnsi" w:cstheme="minorHAnsi"/>
           <w:szCs w:val="20"/>
         </w:rPr>
-        <w:t xml:space="preserve"> good and bad practices</w:t>
-      </w:r>
-      <w:r>
-        <w:rPr>
-          <w:rFonts w:asciiTheme="minorHAnsi" w:hAnsiTheme="minorHAnsi" w:cstheme="minorHAnsi"/>
-          <w:szCs w:val="20"/>
-        </w:rPr>
-        <w:t>,</w:t>
-      </w:r>
-      <w:r>
-        <w:t xml:space="preserve"> </w:t>
-      </w:r>
-      <w:r>
-        <w:rPr>
-          <w:rFonts w:asciiTheme="minorHAnsi" w:hAnsiTheme="minorHAnsi" w:cstheme="minorHAnsi"/>
-          <w:szCs w:val="20"/>
-        </w:rPr>
-        <w:t>Community research</w:t>
-      </w:r>
-      <w:r>
-        <w:rPr>
-          <w:rFonts w:asciiTheme="minorHAnsi" w:hAnsiTheme="minorHAnsi" w:cstheme="minorHAnsi"/>
-          <w:szCs w:val="20"/>
-        </w:rPr>
-        <w:t>,</w:t>
+        <w:t>Community research,</w:t>
       </w:r>
       <w:r>
         <w:t xml:space="preserve"> </w:t>
@@ -1669,13 +1552,22 @@
       <w:r>
         <w:t xml:space="preserve">Answering the project question is the final part of this research. To do so, the results of the researches to each of the main questions have been structured into multiple documents. This way, it is clear how I answered each of the main questions and to what conclusions and results I came to. Combining them is the answer to the project question. </w:t>
       </w:r>
+      <w:r>
+        <w:t>With this I can conclude the research for the HeardIT application.</w:t>
+      </w:r>
     </w:p>
     <w:p>
       <w:pPr>
         <w:ind w:firstLine="567"/>
       </w:pPr>
       <w:r>
-        <w:t>For more detailed information about the researches that were done in order to answer each of the main questions, please refer to each respective document:</w:t>
+        <w:t xml:space="preserve">For </w:t>
+      </w:r>
+      <w:r>
+        <w:t xml:space="preserve">the </w:t>
+      </w:r>
+      <w:r>
+        <w:t>detailed information about the researches that were done in order to answer each of the main questions, please refer to each respective document:</w:t>
       </w:r>
     </w:p>
     <w:p>
@@ -1765,16 +1657,6 @@
         </w:rPr>
         <w:t>Research-SecurityAndDataProtection-HeardIT.docx</w:t>
       </w:r>
-    </w:p>
-    <w:p>
-      <w:pPr>
-        <w:ind w:firstLine="567"/>
-      </w:pPr>
-    </w:p>
-    <w:p>
-      <w:pPr>
-        <w:ind w:firstLine="567"/>
-      </w:pPr>
     </w:p>
     <w:sectPr>
       <w:footerReference w:type="default" r:id="rId7"/>

</xml_diff>

<commit_message>
Final research plan update
</commit_message>
<xml_diff>
--- a/Documentation/Research Plan - HeardIT.docx
+++ b/Documentation/Research Plan - HeardIT.docx
@@ -257,7 +257,7 @@
             </w:rPr>
             <w:fldChar w:fldCharType="separate"/>
           </w:r>
-          <w:hyperlink w:anchor="_Toc169366441" w:history="1">
+          <w:hyperlink w:anchor="_Toc169440032" w:history="1">
             <w:r>
               <w:rPr>
                 <w:rStyle w:val="Hyperlink"/>
@@ -309,7 +309,7 @@
                 <w:noProof/>
                 <w:webHidden/>
               </w:rPr>
-              <w:instrText xml:space="preserve"> PAGEREF _Toc169366441 \h </w:instrText>
+              <w:instrText xml:space="preserve"> PAGEREF _Toc169440032 \h </w:instrText>
             </w:r>
             <w:r>
               <w:rPr>
@@ -354,7 +354,7 @@
               <w14:ligatures w14:val="standardContextual"/>
             </w:rPr>
           </w:pPr>
-          <w:hyperlink w:anchor="_Toc169366442" w:history="1">
+          <w:hyperlink w:anchor="_Toc169440033" w:history="1">
             <w:r>
               <w:rPr>
                 <w:rStyle w:val="Hyperlink"/>
@@ -406,7 +406,7 @@
                 <w:noProof/>
                 <w:webHidden/>
               </w:rPr>
-              <w:instrText xml:space="preserve"> PAGEREF _Toc169366442 \h </w:instrText>
+              <w:instrText xml:space="preserve"> PAGEREF _Toc169440033 \h </w:instrText>
             </w:r>
             <w:r>
               <w:rPr>
@@ -451,7 +451,7 @@
               <w14:ligatures w14:val="standardContextual"/>
             </w:rPr>
           </w:pPr>
-          <w:hyperlink w:anchor="_Toc169366443" w:history="1">
+          <w:hyperlink w:anchor="_Toc169440034" w:history="1">
             <w:r>
               <w:rPr>
                 <w:rStyle w:val="Hyperlink"/>
@@ -503,7 +503,7 @@
                 <w:noProof/>
                 <w:webHidden/>
               </w:rPr>
-              <w:instrText xml:space="preserve"> PAGEREF _Toc169366443 \h </w:instrText>
+              <w:instrText xml:space="preserve"> PAGEREF _Toc169440034 \h </w:instrText>
             </w:r>
             <w:r>
               <w:rPr>
@@ -548,7 +548,7 @@
               <w14:ligatures w14:val="standardContextual"/>
             </w:rPr>
           </w:pPr>
-          <w:hyperlink w:anchor="_Toc169366444" w:history="1">
+          <w:hyperlink w:anchor="_Toc169440035" w:history="1">
             <w:r>
               <w:rPr>
                 <w:rStyle w:val="Hyperlink"/>
@@ -600,7 +600,104 @@
                 <w:noProof/>
                 <w:webHidden/>
               </w:rPr>
-              <w:instrText xml:space="preserve"> PAGEREF _Toc169366444 \h </w:instrText>
+              <w:instrText xml:space="preserve"> PAGEREF _Toc169440035 \h </w:instrText>
+            </w:r>
+            <w:r>
+              <w:rPr>
+                <w:noProof/>
+                <w:webHidden/>
+              </w:rPr>
+            </w:r>
+            <w:r>
+              <w:rPr>
+                <w:noProof/>
+                <w:webHidden/>
+              </w:rPr>
+              <w:fldChar w:fldCharType="separate"/>
+            </w:r>
+            <w:r>
+              <w:rPr>
+                <w:noProof/>
+                <w:webHidden/>
+              </w:rPr>
+              <w:t>4</w:t>
+            </w:r>
+            <w:r>
+              <w:rPr>
+                <w:noProof/>
+                <w:webHidden/>
+              </w:rPr>
+              <w:fldChar w:fldCharType="end"/>
+            </w:r>
+          </w:hyperlink>
+        </w:p>
+        <w:p>
+          <w:pPr>
+            <w:pStyle w:val="TOC1"/>
+            <w:rPr>
+              <w:rFonts w:asciiTheme="minorHAnsi" w:eastAsiaTheme="minorEastAsia" w:hAnsiTheme="minorHAnsi"/>
+              <w:b w:val="0"/>
+              <w:caps w:val="0"/>
+              <w:noProof/>
+              <w:kern w:val="2"/>
+              <w:sz w:val="22"/>
+              <w:lang w:val="bg-BG" w:eastAsia="bg-BG"/>
+              <w14:ligatures w14:val="standardContextual"/>
+            </w:rPr>
+          </w:pPr>
+          <w:hyperlink w:anchor="_Toc169440036" w:history="1">
+            <w:r>
+              <w:rPr>
+                <w:rStyle w:val="Hyperlink"/>
+                <w:rFonts w:cs="Times New Roman"/>
+                <w:noProof/>
+                <w:snapToGrid w:val="0"/>
+                <w:w w:val="0"/>
+                <w:lang w:val="en-US"/>
+              </w:rPr>
+              <w:t>5.</w:t>
+            </w:r>
+            <w:r>
+              <w:rPr>
+                <w:rFonts w:asciiTheme="minorHAnsi" w:eastAsiaTheme="minorEastAsia" w:hAnsiTheme="minorHAnsi"/>
+                <w:b w:val="0"/>
+                <w:caps w:val="0"/>
+                <w:noProof/>
+                <w:kern w:val="2"/>
+                <w:sz w:val="22"/>
+                <w:lang w:val="bg-BG" w:eastAsia="bg-BG"/>
+                <w14:ligatures w14:val="standardContextual"/>
+              </w:rPr>
+              <w:tab/>
+            </w:r>
+            <w:r>
+              <w:rPr>
+                <w:rStyle w:val="Hyperlink"/>
+                <w:noProof/>
+                <w:lang w:val="en-US"/>
+              </w:rPr>
+              <w:t>Results</w:t>
+            </w:r>
+            <w:r>
+              <w:rPr>
+                <w:noProof/>
+                <w:webHidden/>
+              </w:rPr>
+              <w:tab/>
+            </w:r>
+            <w:r>
+              <w:rPr>
+                <w:noProof/>
+                <w:webHidden/>
+              </w:rPr>
+              <w:fldChar w:fldCharType="begin"/>
+            </w:r>
+            <w:r>
+              <w:rPr>
+                <w:noProof/>
+                <w:webHidden/>
+              </w:rPr>
+              <w:instrText xml:space="preserve"> PAGEREF _Toc169440036 \h </w:instrText>
             </w:r>
             <w:r>
               <w:rPr>
@@ -664,7 +761,7 @@
           <w:lang w:val="en-US"/>
         </w:rPr>
       </w:pPr>
-      <w:bookmarkStart w:id="0" w:name="_Toc169366441"/>
+      <w:bookmarkStart w:id="0" w:name="_Toc169440032"/>
       <w:r>
         <w:rPr>
           <w:lang w:val="en-US"/>
@@ -777,7 +874,7 @@
           <w:lang w:val="en-US"/>
         </w:rPr>
       </w:pPr>
-      <w:bookmarkStart w:id="1" w:name="_Toc169366442"/>
+      <w:bookmarkStart w:id="1" w:name="_Toc169440033"/>
       <w:r>
         <w:rPr>
           <w:lang w:val="en-US"/>
@@ -1018,7 +1115,7 @@
           <w:lang w:val="en-US"/>
         </w:rPr>
       </w:pPr>
-      <w:bookmarkStart w:id="2" w:name="_Toc169366443"/>
+      <w:bookmarkStart w:id="2" w:name="_Toc169440034"/>
       <w:r>
         <w:rPr>
           <w:szCs w:val="28"/>
@@ -1405,12 +1502,21 @@
         <w:t xml:space="preserve">Literature study, </w:t>
       </w:r>
       <w:bookmarkEnd w:id="6"/>
+      <w:proofErr w:type="gramStart"/>
       <w:r>
         <w:rPr>
           <w:rFonts w:asciiTheme="minorHAnsi" w:hAnsiTheme="minorHAnsi" w:cstheme="minorHAnsi"/>
           <w:szCs w:val="20"/>
         </w:rPr>
-        <w:t>Best good and bad practices,</w:t>
+        <w:t>Best</w:t>
+      </w:r>
+      <w:proofErr w:type="gramEnd"/>
+      <w:r>
+        <w:rPr>
+          <w:rFonts w:asciiTheme="minorHAnsi" w:hAnsiTheme="minorHAnsi" w:cstheme="minorHAnsi"/>
+          <w:szCs w:val="20"/>
+        </w:rPr>
+        <w:t xml:space="preserve"> good and bad practices,</w:t>
       </w:r>
       <w:r>
         <w:t xml:space="preserve"> </w:t>
@@ -1468,7 +1574,7 @@
           <w:lang w:val="en-US"/>
         </w:rPr>
       </w:pPr>
-      <w:bookmarkStart w:id="7" w:name="_Toc169366444"/>
+      <w:bookmarkStart w:id="7" w:name="_Toc169440035"/>
       <w:r>
         <w:rPr>
           <w:szCs w:val="28"/>
@@ -1537,6 +1643,7 @@
           <w:lang w:val="en-US"/>
         </w:rPr>
       </w:pPr>
+      <w:bookmarkStart w:id="8" w:name="_Toc169440036"/>
       <w:r>
         <w:rPr>
           <w:szCs w:val="28"/>
@@ -1544,6 +1651,7 @@
         </w:rPr>
         <w:t>Results</w:t>
       </w:r>
+      <w:bookmarkEnd w:id="8"/>
     </w:p>
     <w:p>
       <w:pPr>

</xml_diff>